<commit_message>
Corecciones realizadas de la presentacion
</commit_message>
<xml_diff>
--- a/Documentos/ManualDeUsuario_PST_G7.docx
+++ b/Documentos/ManualDeUsuario_PST_G7.docx
@@ -220,12 +220,7 @@
         <w:t>T</w:t>
       </w:r>
       <w:r>
-        <w:t>able</w:t>
-      </w:r>
-      <w:bookmarkStart w:id="0" w:name="_GoBack"/>
-      <w:bookmarkEnd w:id="0"/>
-      <w:r>
-        <w:t xml:space="preserve"> of Contents</w:t>
+        <w:t>able of Contents</w:t>
       </w:r>
     </w:p>
     <w:p/>
@@ -554,18 +549,18 @@
           <w:lang w:val="es-EC"/>
         </w:rPr>
       </w:pPr>
-      <w:bookmarkStart w:id="1" w:name="_Toc35154377"/>
-      <w:bookmarkStart w:id="2" w:name="_Toc35154900"/>
-      <w:bookmarkStart w:id="3" w:name="_Toc36022999"/>
+      <w:bookmarkStart w:id="0" w:name="_Toc35154377"/>
+      <w:bookmarkStart w:id="1" w:name="_Toc35154900"/>
+      <w:bookmarkStart w:id="2" w:name="_Toc36022999"/>
       <w:r>
         <w:rPr>
           <w:lang w:val="es-EC"/>
         </w:rPr>
         <w:t>Dispositivo</w:t>
       </w:r>
+      <w:bookmarkEnd w:id="0"/>
       <w:bookmarkEnd w:id="1"/>
       <w:bookmarkEnd w:id="2"/>
-      <w:bookmarkEnd w:id="3"/>
       <w:r>
         <w:rPr>
           <w:lang w:val="es-EC"/>
@@ -1288,7 +1283,7 @@
           <w:lang w:val="es-EC"/>
         </w:rPr>
       </w:pPr>
-      <w:bookmarkStart w:id="4" w:name="_Toc17161900"/>
+      <w:bookmarkStart w:id="3" w:name="_Toc17161900"/>
       <w:r>
         <w:rPr>
           <w:lang w:val="es-EC"/>
@@ -1296,7 +1291,7 @@
         <w:lastRenderedPageBreak/>
         <w:t>Sensores y módulos</w:t>
       </w:r>
-      <w:bookmarkEnd w:id="4"/>
+      <w:bookmarkEnd w:id="3"/>
     </w:p>
     <w:p>
       <w:pPr>
@@ -1423,14 +1418,14 @@
           <w:lang w:val="es-EC"/>
         </w:rPr>
       </w:pPr>
-      <w:bookmarkStart w:id="5" w:name="_Toc17161901"/>
+      <w:bookmarkStart w:id="4" w:name="_Toc17161901"/>
       <w:r>
         <w:rPr>
           <w:lang w:val="es-EC"/>
         </w:rPr>
         <w:t>Implementación</w:t>
       </w:r>
-      <w:bookmarkEnd w:id="5"/>
+      <w:bookmarkEnd w:id="4"/>
     </w:p>
     <w:p>
       <w:pPr>
@@ -2003,15 +1998,6 @@
     </w:p>
     <w:p>
       <w:pPr>
-        <w:pStyle w:val="Textoindependiente"/>
-        <w:ind w:left="720"/>
-        <w:rPr>
-          <w:lang w:val="es-EC"/>
-        </w:rPr>
-      </w:pPr>
-    </w:p>
-    <w:p>
-      <w:pPr>
         <w:pStyle w:val="PartTitle"/>
         <w:framePr w:wrap="notBeside"/>
         <w:rPr>
@@ -2175,14 +2161,14 @@
           <w:lang w:val="es-EC"/>
         </w:rPr>
       </w:pPr>
-      <w:bookmarkStart w:id="6" w:name="_Toc17161902"/>
+      <w:bookmarkStart w:id="5" w:name="_Toc17161902"/>
       <w:r>
         <w:rPr>
           <w:lang w:val="es-EC"/>
         </w:rPr>
         <w:t>Guía del usuario</w:t>
       </w:r>
-      <w:bookmarkEnd w:id="6"/>
+      <w:bookmarkEnd w:id="5"/>
     </w:p>
     <w:p>
       <w:pPr>
@@ -2201,7 +2187,19 @@
         <w:rPr>
           <w:lang w:val="es-EC"/>
         </w:rPr>
-        <w:t xml:space="preserve">Al acceder a la aplicación nos encontramos con un pantalla de ingreso de datos del usuario, brindados anteriormente por los encargados de </w:t>
+        <w:t xml:space="preserve">Al acceder a la aplicación nos encontramos con </w:t>
+      </w:r>
+      <w:r>
+        <w:rPr>
+          <w:lang w:val="es-EC"/>
+        </w:rPr>
+        <w:t>la pantalla de Login</w:t>
+      </w:r>
+      <w:r>
+        <w:rPr>
+          <w:lang w:val="es-EC"/>
+        </w:rPr>
+        <w:t xml:space="preserve"> del usuario, brindados anteriormente por los encargados de </w:t>
       </w:r>
       <w:r>
         <w:rPr>
@@ -2233,9 +2231,9 @@
           <w:lang w:val="es-EC"/>
         </w:rPr>
         <w:drawing>
-          <wp:inline distT="0" distB="0" distL="0" distR="0" wp14:anchorId="6789A424" wp14:editId="43BD084E">
-            <wp:extent cx="1536065" cy="3167380"/>
-            <wp:effectExtent l="0" t="0" r="0" b="0"/>
+          <wp:inline distT="0" distB="0" distL="0" distR="0" wp14:anchorId="6789A424" wp14:editId="19797137">
+            <wp:extent cx="1407600" cy="2902483"/>
+            <wp:effectExtent l="0" t="0" r="2540" b="0"/>
             <wp:docPr id="55" name="Imagen 55"/>
             <wp:cNvGraphicFramePr>
               <a:graphicFrameLocks xmlns:a="http://schemas.openxmlformats.org/drawingml/2006/main" noChangeAspect="1"/>
@@ -2265,7 +2263,7 @@
                   <pic:spPr bwMode="auto">
                     <a:xfrm>
                       <a:off x="0" y="0"/>
-                      <a:ext cx="1536065" cy="3167380"/>
+                      <a:ext cx="1407600" cy="2902483"/>
                     </a:xfrm>
                     <a:prstGeom prst="rect">
                       <a:avLst/>
@@ -2328,13 +2326,12 @@
     <w:p>
       <w:pPr>
         <w:pStyle w:val="Textoindependiente"/>
+        <w:keepNext/>
         <w:numPr>
           <w:ilvl w:val="0"/>
           <w:numId w:val="44"/>
         </w:numPr>
         <w:rPr>
-          <w:b/>
-          <w:bCs/>
           <w:lang w:val="es-EC"/>
         </w:rPr>
       </w:pPr>
@@ -2343,7 +2340,37 @@
           <w:lang w:val="es-EC"/>
         </w:rPr>
         <w:lastRenderedPageBreak/>
-        <w:t xml:space="preserve">Colocado correctamente los datos, podremos acceder a la interfaz grafica del usuario con el estado de disponibilidad de las mesas y sillas anteriormente agregadas a la base de datos por </w:t>
+        <w:t>Una vez validados sus credenciales</w:t>
+      </w:r>
+      <w:r>
+        <w:rPr>
+          <w:lang w:val="es-EC"/>
+        </w:rPr>
+        <w:t xml:space="preserve">, </w:t>
+      </w:r>
+      <w:r>
+        <w:rPr>
+          <w:lang w:val="es-EC"/>
+        </w:rPr>
+        <w:t>podra</w:t>
+      </w:r>
+      <w:r>
+        <w:rPr>
+          <w:lang w:val="es-EC"/>
+        </w:rPr>
+        <w:t xml:space="preserve"> acceder a la interfaz  con el estado de disponibilidad de las mesas y sillas </w:t>
+      </w:r>
+      <w:r>
+        <w:rPr>
+          <w:lang w:val="es-EC"/>
+        </w:rPr>
+        <w:t>de su restaurante</w:t>
+      </w:r>
+      <w:r>
+        <w:rPr>
+          <w:lang w:val="es-EC"/>
+        </w:rPr>
+        <w:t xml:space="preserve"> agregadas a la base de datos por </w:t>
       </w:r>
       <w:r>
         <w:rPr>
@@ -2370,7 +2397,10 @@
       <w:pPr>
         <w:pStyle w:val="Textoindependiente"/>
         <w:keepNext/>
-        <w:ind w:left="720"/>
+        <w:numPr>
+          <w:ilvl w:val="0"/>
+          <w:numId w:val="44"/>
+        </w:numPr>
         <w:jc w:val="center"/>
       </w:pPr>
       <w:r>
@@ -2379,9 +2409,9 @@
           <w:lang w:val="es-EC"/>
         </w:rPr>
         <w:drawing>
-          <wp:inline distT="0" distB="0" distL="0" distR="0" wp14:anchorId="007001FF" wp14:editId="2EA66B23">
-            <wp:extent cx="1791970" cy="3416300"/>
-            <wp:effectExtent l="0" t="0" r="0" b="0"/>
+          <wp:inline distT="0" distB="0" distL="0" distR="0" wp14:anchorId="007001FF" wp14:editId="24A23D1E">
+            <wp:extent cx="1406929" cy="2682240"/>
+            <wp:effectExtent l="0" t="0" r="3175" b="3810"/>
             <wp:docPr id="58" name="Imagen 58"/>
             <wp:cNvGraphicFramePr>
               <a:graphicFrameLocks xmlns:a="http://schemas.openxmlformats.org/drawingml/2006/main" noChangeAspect="1"/>
@@ -2411,7 +2441,7 @@
                   <pic:spPr bwMode="auto">
                     <a:xfrm>
                       <a:off x="0" y="0"/>
-                      <a:ext cx="1791970" cy="3416300"/>
+                      <a:ext cx="1411741" cy="2691414"/>
                     </a:xfrm>
                     <a:prstGeom prst="rect">
                       <a:avLst/>
@@ -2458,13 +2488,49 @@
         <w:rPr>
           <w:lang w:val="es-EC"/>
         </w:rPr>
-        <w:t>A medida que cambien el estado de nuestras mesas y sillas, podemos notar como la barra superior en forma de grafico nos indica</w:t>
-      </w:r>
-      <w:r>
-        <w:rPr>
-          <w:lang w:val="es-EC"/>
-        </w:rPr>
-        <w:t xml:space="preserve"> la disponibilidad de estas.</w:t>
+        <w:t xml:space="preserve">A medida que cambien el estado de </w:t>
+      </w:r>
+      <w:r>
+        <w:rPr>
+          <w:lang w:val="es-EC"/>
+        </w:rPr>
+        <w:t>sus</w:t>
+      </w:r>
+      <w:r>
+        <w:rPr>
+          <w:lang w:val="es-EC"/>
+        </w:rPr>
+        <w:t xml:space="preserve"> mesas y sillas, </w:t>
+      </w:r>
+      <w:r>
+        <w:rPr>
+          <w:lang w:val="es-EC"/>
+        </w:rPr>
+        <w:t>podrá notar como</w:t>
+      </w:r>
+      <w:r>
+        <w:rPr>
+          <w:lang w:val="es-EC"/>
+        </w:rPr>
+        <w:t xml:space="preserve"> la barra superior en forma de </w:t>
+      </w:r>
+      <w:r>
+        <w:rPr>
+          <w:lang w:val="es-EC"/>
+        </w:rPr>
+        <w:t>grafico de barra</w:t>
+      </w:r>
+      <w:r>
+        <w:rPr>
+          <w:lang w:val="es-EC"/>
+        </w:rPr>
+        <w:t xml:space="preserve"> </w:t>
+      </w:r>
+      <w:r>
+        <w:rPr>
+          <w:lang w:val="es-EC"/>
+        </w:rPr>
+        <w:t>se actualiza en tiempo real, así mismo como el estado de las sillas y la figura de las mesas.</w:t>
       </w:r>
     </w:p>
     <w:p>
@@ -2479,11 +2545,10 @@
           <w:noProof/>
           <w:lang w:val="es-EC"/>
         </w:rPr>
-        <w:lastRenderedPageBreak/>
         <w:drawing>
-          <wp:inline distT="0" distB="0" distL="0" distR="0" wp14:anchorId="42CC8622" wp14:editId="27B52D01">
-            <wp:extent cx="1836420" cy="3489325"/>
-            <wp:effectExtent l="0" t="0" r="0" b="0"/>
+          <wp:inline distT="0" distB="0" distL="0" distR="0" wp14:anchorId="42CC8622" wp14:editId="61BD7CD3">
+            <wp:extent cx="1408430" cy="2676115"/>
+            <wp:effectExtent l="0" t="0" r="1270" b="0"/>
             <wp:docPr id="63" name="Imagen 63"/>
             <wp:cNvGraphicFramePr>
               <a:graphicFrameLocks xmlns:a="http://schemas.openxmlformats.org/drawingml/2006/main" noChangeAspect="1"/>
@@ -2513,7 +2578,7 @@
                   <pic:spPr bwMode="auto">
                     <a:xfrm>
                       <a:off x="0" y="0"/>
-                      <a:ext cx="1836420" cy="3489325"/>
+                      <a:ext cx="1416508" cy="2691464"/>
                     </a:xfrm>
                     <a:prstGeom prst="rect">
                       <a:avLst/>
@@ -2545,34 +2610,8 @@
         <w:t>Ilustración 6 Pantalla principal actualizada</w:t>
       </w:r>
     </w:p>
-    <w:p>
-      <w:pPr>
-        <w:pStyle w:val="Textoindependiente"/>
-        <w:rPr>
-          <w:b/>
-          <w:bCs/>
-          <w:lang w:val="es-EC"/>
-        </w:rPr>
-      </w:pPr>
-    </w:p>
-    <w:p>
-      <w:pPr>
-        <w:pStyle w:val="Textoindependiente"/>
-        <w:ind w:left="720"/>
-        <w:rPr>
-          <w:lang w:val="es-EC"/>
-        </w:rPr>
-      </w:pPr>
-    </w:p>
-    <w:p>
-      <w:pPr>
-        <w:pStyle w:val="Textoindependiente"/>
-        <w:ind w:left="360"/>
-        <w:rPr>
-          <w:lang w:val="es-EC"/>
-        </w:rPr>
-      </w:pPr>
-    </w:p>
+    <w:bookmarkStart w:id="6" w:name="_GoBack"/>
+    <w:bookmarkEnd w:id="6"/>
     <w:p>
       <w:pPr>
         <w:pStyle w:val="BodyTextKeep"/>
@@ -3426,7 +3465,7 @@
     <w:lvl w:ilvl="0">
       <w:start w:val="1"/>
       <w:numFmt w:val="bullet"/>
-      <w:pStyle w:val="TDC5"/>
+      <w:pStyle w:val="Listaconvietas5"/>
       <w:lvlText w:val=""/>
       <w:lvlJc w:val="left"/>
       <w:pPr>
@@ -3570,7 +3609,7 @@
     <w:lvl w:ilvl="0">
       <w:start w:val="1"/>
       <w:numFmt w:val="bullet"/>
-      <w:pStyle w:val="TDC1"/>
+      <w:pStyle w:val="Listaconvietas"/>
       <w:lvlText w:val=""/>
       <w:lvlJc w:val="left"/>
       <w:pPr>
@@ -4421,7 +4460,7 @@
     </w:rPrDefault>
     <w:pPrDefault/>
   </w:docDefaults>
-  <w:latentStyles w:defLockedState="0" w:defUIPriority="99" w:defSemiHidden="0" w:defUnhideWhenUsed="0" w:defQFormat="0" w:count="376">
+  <w:latentStyles w:defLockedState="0" w:defUIPriority="99" w:defSemiHidden="0" w:defUnhideWhenUsed="0" w:defQFormat="0" w:count="377">
     <w:lsdException w:name="Normal" w:uiPriority="0" w:qFormat="1"/>
     <w:lsdException w:name="heading 1" w:uiPriority="9" w:qFormat="1"/>
     <w:lsdException w:name="heading 2" w:uiPriority="9" w:qFormat="1"/>
@@ -4527,7 +4566,6 @@
     <w:lsdException w:name="HTML Sample" w:semiHidden="1" w:unhideWhenUsed="1"/>
     <w:lsdException w:name="HTML Typewriter" w:semiHidden="1" w:unhideWhenUsed="1"/>
     <w:lsdException w:name="HTML Variable" w:semiHidden="1" w:unhideWhenUsed="1"/>
-    <w:lsdException w:name="Normal Table" w:semiHidden="1" w:unhideWhenUsed="1"/>
     <w:lsdException w:name="annotation subject" w:semiHidden="1" w:unhideWhenUsed="1"/>
     <w:lsdException w:name="No List" w:semiHidden="1" w:unhideWhenUsed="1"/>
     <w:lsdException w:name="Outline List 1" w:semiHidden="1" w:unhideWhenUsed="1"/>
@@ -4574,10 +4612,8 @@
     <w:lsdException w:name="Table Subtle 2" w:semiHidden="1" w:unhideWhenUsed="1"/>
     <w:lsdException w:name="Table Web 1" w:semiHidden="1" w:unhideWhenUsed="1"/>
     <w:lsdException w:name="Table Web 2" w:semiHidden="1" w:unhideWhenUsed="1"/>
-    <w:lsdException w:name="Table Web 3" w:semiHidden="1" w:unhideWhenUsed="1"/>
     <w:lsdException w:name="Balloon Text" w:semiHidden="1" w:unhideWhenUsed="1"/>
     <w:lsdException w:name="Table Grid" w:uiPriority="39"/>
-    <w:lsdException w:name="Table Theme" w:semiHidden="1" w:unhideWhenUsed="1"/>
     <w:lsdException w:name="Placeholder Text" w:semiHidden="1"/>
     <w:lsdException w:name="No Spacing" w:uiPriority="1" w:qFormat="1"/>
     <w:lsdException w:name="Light Shading" w:uiPriority="60"/>
@@ -4798,6 +4834,7 @@
     <w:lsdException w:name="Hashtag" w:semiHidden="1" w:unhideWhenUsed="1"/>
     <w:lsdException w:name="Unresolved Mention" w:semiHidden="1" w:unhideWhenUsed="1"/>
     <w:lsdException w:name="Smart Link" w:semiHidden="1" w:unhideWhenUsed="1"/>
+    <w:lsdException w:name="Smart Link Error" w:semiHidden="1" w:unhideWhenUsed="1"/>
   </w:latentStyles>
   <w:style w:type="paragraph" w:default="1" w:styleId="Normal">
     <w:name w:val="Normal"/>
@@ -4969,11 +5006,15 @@
   </w:style>
   <w:style w:type="character" w:default="1" w:styleId="Fuentedeprrafopredeter">
     <w:name w:val="Default Paragraph Font"/>
+    <w:uiPriority w:val="1"/>
     <w:semiHidden/>
+    <w:unhideWhenUsed/>
   </w:style>
   <w:style w:type="table" w:default="1" w:styleId="Tablanormal">
     <w:name w:val="Normal Table"/>
+    <w:uiPriority w:val="99"/>
     <w:semiHidden/>
+    <w:unhideWhenUsed/>
     <w:tblPr>
       <w:tblInd w:w="0" w:type="dxa"/>
       <w:tblCellMar>
@@ -4986,7 +5027,9 @@
   </w:style>
   <w:style w:type="numbering" w:default="1" w:styleId="Sinlista">
     <w:name w:val="No List"/>
+    <w:uiPriority w:val="99"/>
     <w:semiHidden/>
+    <w:unhideWhenUsed/>
   </w:style>
   <w:style w:type="paragraph" w:styleId="Textoindependiente">
     <w:name w:val="Body Text"/>
@@ -6334,18 +6377,18 @@
 </file>
 
 <file path=customXml/item2.xml><?xml version="1.0" encoding="utf-8"?>
+<p:properties xmlns:p="http://schemas.microsoft.com/office/2006/metadata/properties" xmlns:xsi="http://www.w3.org/2001/XMLSchema-instance" xmlns:pc="http://schemas.microsoft.com/office/infopath/2007/PartnerControls">
+  <documentManagement/>
+</p:properties>
+</file>
+
+<file path=customXml/item3.xml><?xml version="1.0" encoding="utf-8"?>
 <?mso-contentType ?>
 <FormTemplates xmlns="http://schemas.microsoft.com/sharepoint/v3/contenttype/forms">
   <Display>DocumentLibraryForm</Display>
   <Edit>DocumentLibraryForm</Edit>
   <New>DocumentLibraryForm</New>
 </FormTemplates>
-</file>
-
-<file path=customXml/item3.xml><?xml version="1.0" encoding="utf-8"?>
-<p:properties xmlns:p="http://schemas.microsoft.com/office/2006/metadata/properties" xmlns:xsi="http://www.w3.org/2001/XMLSchema-instance" xmlns:pc="http://schemas.microsoft.com/office/infopath/2007/PartnerControls">
-  <documentManagement/>
-</p:properties>
 </file>
 
 <file path=customXml/item4.xml><?xml version="1.0" encoding="utf-8"?>
@@ -6369,6 +6412,15 @@
 </file>
 
 <file path=customXml/itemProps2.xml><?xml version="1.0" encoding="utf-8"?>
+<ds:datastoreItem xmlns:ds="http://schemas.openxmlformats.org/officeDocument/2006/customXml" ds:itemID="{01C2BA19-5762-403A-AC05-4C88600A13C4}">
+  <ds:schemaRefs>
+    <ds:schemaRef ds:uri="http://schemas.microsoft.com/office/2006/metadata/properties"/>
+    <ds:schemaRef ds:uri="http://schemas.microsoft.com/office/infopath/2007/PartnerControls"/>
+  </ds:schemaRefs>
+</ds:datastoreItem>
+</file>
+
+<file path=customXml/itemProps3.xml><?xml version="1.0" encoding="utf-8"?>
 <ds:datastoreItem xmlns:ds="http://schemas.openxmlformats.org/officeDocument/2006/customXml" ds:itemID="{C5E3B623-2A72-4654-B694-68B983E7EE98}">
   <ds:schemaRefs>
     <ds:schemaRef ds:uri="http://schemas.microsoft.com/sharepoint/v3/contenttype/forms"/>
@@ -6376,23 +6428,8 @@
 </ds:datastoreItem>
 </file>
 
-<file path=customXml/itemProps3.xml><?xml version="1.0" encoding="utf-8"?>
-<ds:datastoreItem xmlns:ds="http://schemas.openxmlformats.org/officeDocument/2006/customXml" ds:itemID="{01C2BA19-5762-403A-AC05-4C88600A13C4}">
-  <ds:schemaRefs>
-    <ds:schemaRef ds:uri="http://schemas.microsoft.com/office/infopath/2007/PartnerControls"/>
-    <ds:schemaRef ds:uri="http://schemas.microsoft.com/office/2006/documentManagement/types"/>
-    <ds:schemaRef ds:uri="http://www.w3.org/XML/1998/namespace"/>
-    <ds:schemaRef ds:uri="http://purl.org/dc/elements/1.1/"/>
-    <ds:schemaRef ds:uri="http://schemas.microsoft.com/office/2006/metadata/properties"/>
-    <ds:schemaRef ds:uri="http://purl.org/dc/terms/"/>
-    <ds:schemaRef ds:uri="http://schemas.openxmlformats.org/package/2006/metadata/core-properties"/>
-    <ds:schemaRef ds:uri="http://purl.org/dc/dcmitype/"/>
-  </ds:schemaRefs>
-</ds:datastoreItem>
-</file>
-
 <file path=customXml/itemProps4.xml><?xml version="1.0" encoding="utf-8"?>
-<ds:datastoreItem xmlns:ds="http://schemas.openxmlformats.org/officeDocument/2006/customXml" ds:itemID="{C32A1247-0C06-49CA-B6E0-F8BFAEF37262}">
+<ds:datastoreItem xmlns:ds="http://schemas.openxmlformats.org/officeDocument/2006/customXml" ds:itemID="{A52A922C-7988-4487-804A-C2C37C52DD6F}">
   <ds:schemaRefs>
     <ds:schemaRef ds:uri="http://schemas.openxmlformats.org/officeDocument/2006/bibliography"/>
   </ds:schemaRefs>

</xml_diff>